<commit_message>
Added some references, other minor changes
</commit_message>
<xml_diff>
--- a/Project Plan Draft.docx
+++ b/Project Plan Draft.docx
@@ -36,56 +36,81 @@
         </w:numPr>
       </w:pPr>
       <w:r>
-        <w:t>Many puzzles and games require logical thinking to choose a best move, or to find a hidden pattern. AI can do this</w:t>
-      </w:r>
-    </w:p>
-    <w:p>
-      <w:pPr>
-        <w:pStyle w:val="ListParagraph"/>
-        <w:numPr>
-          <w:ilvl w:val="0"/>
-          <w:numId w:val="1"/>
-        </w:numPr>
-      </w:pPr>
-      <w:r>
-        <w:t>Most often use back-tracking based searches to find best solution</w:t>
-      </w:r>
-    </w:p>
-    <w:p>
-      <w:pPr>
-        <w:pStyle w:val="ListParagraph"/>
-        <w:numPr>
-          <w:ilvl w:val="0"/>
-          <w:numId w:val="1"/>
-        </w:numPr>
-      </w:pPr>
-      <w:r>
-        <w:t>Can employ algorithms to improve back-tracking</w:t>
-      </w:r>
-    </w:p>
-    <w:p>
-      <w:pPr>
-        <w:pStyle w:val="ListParagraph"/>
-        <w:numPr>
-          <w:ilvl w:val="0"/>
-          <w:numId w:val="1"/>
-        </w:numPr>
-      </w:pPr>
-      <w:r>
-        <w:t>Pay off can be optimised via pruning</w:t>
-      </w:r>
-    </w:p>
-    <w:p>
-      <w:pPr>
-        <w:pStyle w:val="ListParagraph"/>
-        <w:numPr>
-          <w:ilvl w:val="0"/>
-          <w:numId w:val="1"/>
-        </w:numPr>
-      </w:pPr>
-      <w:r>
-        <w:t>Allows us to solve puzzles much quicker than people</w:t>
-      </w:r>
+        <w:t xml:space="preserve">Many puzzles and games require logical thinking to choose a best move, or to find a hidden pattern. AI can do </w:t>
+      </w:r>
+      <w:proofErr w:type="gramStart"/>
+      <w:r>
+        <w:t>this</w:t>
+      </w:r>
+      <w:proofErr w:type="gramEnd"/>
+    </w:p>
+    <w:p>
+      <w:pPr>
+        <w:pStyle w:val="ListParagraph"/>
+        <w:numPr>
+          <w:ilvl w:val="0"/>
+          <w:numId w:val="1"/>
+        </w:numPr>
+      </w:pPr>
+      <w:r>
+        <w:t xml:space="preserve">Most often use back-tracking based searches to find best </w:t>
+      </w:r>
+      <w:proofErr w:type="gramStart"/>
+      <w:r>
+        <w:t>solution</w:t>
+      </w:r>
+      <w:proofErr w:type="gramEnd"/>
+    </w:p>
+    <w:p>
+      <w:pPr>
+        <w:pStyle w:val="ListParagraph"/>
+        <w:numPr>
+          <w:ilvl w:val="0"/>
+          <w:numId w:val="1"/>
+        </w:numPr>
+      </w:pPr>
+      <w:r>
+        <w:t>Can employ algorithms to improve back-</w:t>
+      </w:r>
+      <w:proofErr w:type="gramStart"/>
+      <w:r>
+        <w:t>tracking</w:t>
+      </w:r>
+      <w:proofErr w:type="gramEnd"/>
+    </w:p>
+    <w:p>
+      <w:pPr>
+        <w:pStyle w:val="ListParagraph"/>
+        <w:numPr>
+          <w:ilvl w:val="0"/>
+          <w:numId w:val="1"/>
+        </w:numPr>
+      </w:pPr>
+      <w:r>
+        <w:t xml:space="preserve">Pay off can be optimised via </w:t>
+      </w:r>
+      <w:proofErr w:type="gramStart"/>
+      <w:r>
+        <w:t>pruning</w:t>
+      </w:r>
+      <w:proofErr w:type="gramEnd"/>
+    </w:p>
+    <w:p>
+      <w:pPr>
+        <w:pStyle w:val="ListParagraph"/>
+        <w:numPr>
+          <w:ilvl w:val="0"/>
+          <w:numId w:val="1"/>
+        </w:numPr>
+      </w:pPr>
+      <w:r>
+        <w:t xml:space="preserve">Allows us to solve puzzles much quicker than </w:t>
+      </w:r>
+      <w:proofErr w:type="gramStart"/>
+      <w:r>
+        <w:t>people</w:t>
+      </w:r>
+      <w:proofErr w:type="gramEnd"/>
     </w:p>
     <w:p>
       <w:r>
@@ -113,8 +138,13 @@
         </w:numPr>
       </w:pPr>
       <w:r>
-        <w:t>Cannot answer any particular question without answers to related questions</w:t>
-      </w:r>
+        <w:t xml:space="preserve">Cannot answer any particular question without answers to related </w:t>
+      </w:r>
+      <w:proofErr w:type="gramStart"/>
+      <w:r>
+        <w:t>questions</w:t>
+      </w:r>
+      <w:proofErr w:type="gramEnd"/>
     </w:p>
     <w:p>
       <w:r>
@@ -243,40 +273,36 @@
     </w:p>
     <w:p>
       <w:r>
-        <w:t>Final Deliverables</w:t>
-      </w:r>
-      <w:r>
-        <w:t xml:space="preserve"> (copied): </w:t>
-      </w:r>
-    </w:p>
-    <w:p>
-      <w:pPr>
-        <w:pStyle w:val="ListParagraph"/>
-        <w:numPr>
-          <w:ilvl w:val="0"/>
-          <w:numId w:val="1"/>
-        </w:numPr>
-      </w:pPr>
-      <w:r>
-        <w:t>F</w:t>
-      </w:r>
-      <w:r>
-        <w:t>ull object-oriented design, full implementation life cycle using modern software engineering principles</w:t>
-      </w:r>
-    </w:p>
-    <w:p>
-      <w:pPr>
-        <w:pStyle w:val="ListParagraph"/>
-        <w:numPr>
-          <w:ilvl w:val="0"/>
-          <w:numId w:val="1"/>
-        </w:numPr>
-      </w:pPr>
-      <w:r>
-        <w:t>S</w:t>
-      </w:r>
-      <w:r>
-        <w:t>plash screen and at least two other user interaction screens.</w:t>
+        <w:t xml:space="preserve">Final Deliverables (copied): </w:t>
+      </w:r>
+    </w:p>
+    <w:p>
+      <w:pPr>
+        <w:pStyle w:val="ListParagraph"/>
+        <w:numPr>
+          <w:ilvl w:val="0"/>
+          <w:numId w:val="1"/>
+        </w:numPr>
+      </w:pPr>
+      <w:r>
+        <w:t xml:space="preserve">Full object-oriented design, full implementation life cycle using modern software engineering </w:t>
+      </w:r>
+      <w:proofErr w:type="gramStart"/>
+      <w:r>
+        <w:t>principles</w:t>
+      </w:r>
+      <w:proofErr w:type="gramEnd"/>
+    </w:p>
+    <w:p>
+      <w:pPr>
+        <w:pStyle w:val="ListParagraph"/>
+        <w:numPr>
+          <w:ilvl w:val="0"/>
+          <w:numId w:val="1"/>
+        </w:numPr>
+      </w:pPr>
+      <w:r>
+        <w:t>Splash screen and at least two other user interaction screens.</w:t>
       </w:r>
     </w:p>
     <w:p>
@@ -375,24 +401,46 @@
         </w:numPr>
       </w:pPr>
       <w:r>
-        <w:t>describe the CSP and algorithms useful for solving the CSP including generalised arc consistency, Forward Checking, DVO and Backjumping.</w:t>
-      </w:r>
-    </w:p>
-    <w:p>
-      <w:r>
-        <w:t>Possible extensibles:</w:t>
-      </w:r>
-    </w:p>
-    <w:p>
-      <w:pPr>
-        <w:pStyle w:val="ListParagraph"/>
-        <w:numPr>
-          <w:ilvl w:val="0"/>
-          <w:numId w:val="1"/>
-        </w:numPr>
-      </w:pPr>
-      <w:r>
-        <w:t>Most games have web based implementation, can extend program to play automatically.</w:t>
+        <w:t xml:space="preserve">describe the CSP and algorithms useful for solving the CSP including generalised arc consistency, Forward Checking, DVO and </w:t>
+      </w:r>
+      <w:proofErr w:type="spellStart"/>
+      <w:r>
+        <w:t>Backjumping</w:t>
+      </w:r>
+      <w:proofErr w:type="spellEnd"/>
+      <w:r>
+        <w:t>.</w:t>
+      </w:r>
+    </w:p>
+    <w:p>
+      <w:r>
+        <w:t xml:space="preserve">Possible </w:t>
+      </w:r>
+      <w:proofErr w:type="spellStart"/>
+      <w:r>
+        <w:t>extensibles</w:t>
+      </w:r>
+      <w:proofErr w:type="spellEnd"/>
+      <w:r>
+        <w:t>:</w:t>
+      </w:r>
+    </w:p>
+    <w:p>
+      <w:pPr>
+        <w:pStyle w:val="ListParagraph"/>
+        <w:numPr>
+          <w:ilvl w:val="0"/>
+          <w:numId w:val="1"/>
+        </w:numPr>
+      </w:pPr>
+      <w:r>
+        <w:t xml:space="preserve">Most games have </w:t>
+      </w:r>
+      <w:r>
+        <w:t>web-based</w:t>
+      </w:r>
+      <w:r>
+        <w:t xml:space="preserve"> implementation, can extend program to play automatically.</w:t>
       </w:r>
     </w:p>
     <w:p>
@@ -428,7 +476,10 @@
         </w:numPr>
       </w:pPr>
       <w:r>
-        <w:t>Program gives hints for users when stuck</w:t>
+        <w:t xml:space="preserve">Program gives hints for users when </w:t>
+      </w:r>
+      <w:r>
+        <w:t>stuck.</w:t>
       </w:r>
     </w:p>
     <w:p>
@@ -444,14 +495,228 @@
       </w:r>
     </w:p>
     <w:p/>
+    <w:p/>
+    <w:p/>
+    <w:p/>
+    <w:p/>
+    <w:p/>
+    <w:p/>
+    <w:p/>
+    <w:p/>
+    <w:p/>
+    <w:p/>
+    <w:p/>
+    <w:p/>
+    <w:p/>
+    <w:p/>
+    <w:p/>
+    <w:p/>
+    <w:p/>
+    <w:p/>
+    <w:p/>
+    <w:p/>
+    <w:p/>
+    <w:p>
+      <w:r>
+        <w:lastRenderedPageBreak/>
+        <w:t>Project plan to do:</w:t>
+      </w:r>
+    </w:p>
+    <w:p>
+      <w:pPr>
+        <w:pStyle w:val="ListParagraph"/>
+        <w:numPr>
+          <w:ilvl w:val="0"/>
+          <w:numId w:val="8"/>
+        </w:numPr>
+      </w:pPr>
+      <w:r>
+        <w:t>Constraint satisfaction problem</w:t>
+      </w:r>
+    </w:p>
+    <w:p>
+      <w:pPr>
+        <w:pStyle w:val="ListParagraph"/>
+        <w:numPr>
+          <w:ilvl w:val="0"/>
+          <w:numId w:val="6"/>
+        </w:numPr>
+      </w:pPr>
+      <w:r>
+        <w:t xml:space="preserve">Research chronological back tracking a DFS </w:t>
+      </w:r>
+      <w:r>
+        <w:t>algorithm.</w:t>
+      </w:r>
+      <w:r>
+        <w:t xml:space="preserve"> </w:t>
+      </w:r>
+    </w:p>
+    <w:p/>
+    <w:p/>
     <w:p>
       <w:r>
         <w:t>Abstract:</w:t>
       </w:r>
     </w:p>
     <w:p>
-      <w:r>
-        <w:t>To create an AI capable of solving a puzzle (leaning towards nonograms) using backtracking and recursion solving algorithms. Constraint programming will be very suited towards nonograms as the numbers for how many squares are in a row are a constraint. Through this I will become comfortable creating AI that can function within a deterministic and fully informed environment. I also hope to allow the AI to solve puzzles on public domains</w:t>
+      <w:pPr>
+        <w:pStyle w:val="ListParagraph"/>
+        <w:numPr>
+          <w:ilvl w:val="0"/>
+          <w:numId w:val="2"/>
+        </w:numPr>
+      </w:pPr>
+      <w:r>
+        <w:t xml:space="preserve">To create an AI capable of solving a puzzle </w:t>
+      </w:r>
+      <w:r>
+        <w:t>nonograms</w:t>
+      </w:r>
+      <w:r>
+        <w:t xml:space="preserve"> using backtracking and recursion solving algorithms. </w:t>
+      </w:r>
+    </w:p>
+    <w:p>
+      <w:pPr>
+        <w:pStyle w:val="ListParagraph"/>
+        <w:numPr>
+          <w:ilvl w:val="0"/>
+          <w:numId w:val="2"/>
+        </w:numPr>
+      </w:pPr>
+      <w:r>
+        <w:t xml:space="preserve">Constraint programming will be very suited towards nonograms as the numbers for how many squares are in a row are a constraint. </w:t>
+      </w:r>
+    </w:p>
+    <w:p>
+      <w:pPr>
+        <w:pStyle w:val="ListParagraph"/>
+        <w:numPr>
+          <w:ilvl w:val="0"/>
+          <w:numId w:val="2"/>
+        </w:numPr>
+      </w:pPr>
+      <w:r>
+        <w:t xml:space="preserve">Possibly use reinforcement learning to optimise. </w:t>
+      </w:r>
+    </w:p>
+    <w:p/>
+    <w:p>
+      <w:r>
+        <w:t>Timeline:</w:t>
+      </w:r>
+    </w:p>
+    <w:p>
+      <w:pPr>
+        <w:pStyle w:val="ListParagraph"/>
+        <w:numPr>
+          <w:ilvl w:val="0"/>
+          <w:numId w:val="6"/>
+        </w:numPr>
+      </w:pPr>
+      <w:r>
+        <w:t>Proof of concept program: Display given or stored nonogram puzzles</w:t>
+      </w:r>
+    </w:p>
+    <w:p>
+      <w:pPr>
+        <w:pStyle w:val="ListParagraph"/>
+        <w:numPr>
+          <w:ilvl w:val="0"/>
+          <w:numId w:val="6"/>
+        </w:numPr>
+      </w:pPr>
+      <w:r>
+        <w:t>Proof of concept program: Solve a simple nonogram</w:t>
+      </w:r>
+      <w:r>
+        <w:t xml:space="preserve"> using back-</w:t>
+      </w:r>
+      <w:proofErr w:type="gramStart"/>
+      <w:r>
+        <w:t>tracking</w:t>
+      </w:r>
+      <w:proofErr w:type="gramEnd"/>
+    </w:p>
+    <w:p>
+      <w:pPr>
+        <w:ind w:left="360"/>
+      </w:pPr>
+    </w:p>
+    <w:p/>
+    <w:p>
+      <w:r>
+        <w:t>Bibliography:</w:t>
+      </w:r>
+    </w:p>
+    <w:p>
+      <w:pPr>
+        <w:pStyle w:val="ListParagraph"/>
+        <w:numPr>
+          <w:ilvl w:val="0"/>
+          <w:numId w:val="7"/>
+        </w:numPr>
+      </w:pPr>
+      <w:bookmarkStart w:id="0" w:name="_Ref146698051"/>
+      <w:r>
+        <w:t xml:space="preserve">Yu, CH., Lee, HL. &amp; Chen, LH. An efficient algorithm for solving nonograms. Appl </w:t>
+      </w:r>
+      <w:proofErr w:type="spellStart"/>
+      <w:r>
+        <w:t>Intell</w:t>
+      </w:r>
+      <w:proofErr w:type="spellEnd"/>
+      <w:r>
+        <w:t xml:space="preserve"> 35, 18–31 (2011). https://doi.org/10.1007/s10489-009-0200-0</w:t>
+      </w:r>
+      <w:bookmarkEnd w:id="0"/>
+    </w:p>
+    <w:p>
+      <w:pPr>
+        <w:pStyle w:val="ListParagraph"/>
+        <w:numPr>
+          <w:ilvl w:val="0"/>
+          <w:numId w:val="7"/>
+        </w:numPr>
+      </w:pPr>
+      <w:r>
+        <w:t>Dandurand, F., Cousineau, D., &amp; Shultz, T. R. (Year). Solving nonogram puzzles by reinforcement learning.</w:t>
+      </w:r>
+    </w:p>
+    <w:p>
+      <w:pPr>
+        <w:pStyle w:val="ListParagraph"/>
+        <w:numPr>
+          <w:ilvl w:val="0"/>
+          <w:numId w:val="7"/>
+        </w:numPr>
+      </w:pPr>
+      <w:proofErr w:type="gramStart"/>
+      <w:r>
+        <w:t>I. .</w:t>
+      </w:r>
+      <w:proofErr w:type="gramEnd"/>
+      <w:r>
+        <w:t xml:space="preserve"> -C. Wu et al., "An Efficient Approach to Solving Nonograms," in IEEE Transactions on Computational Intelligence and AI in Games, vol. 5, no. 3, pp. 251-264, Sept. 2013, </w:t>
+      </w:r>
+      <w:proofErr w:type="spellStart"/>
+      <w:r>
+        <w:t>doi</w:t>
+      </w:r>
+      <w:proofErr w:type="spellEnd"/>
+      <w:r>
+        <w:t>: 10.1109/TCIAIG.2013.2251884.</w:t>
+      </w:r>
+    </w:p>
+    <w:p>
+      <w:pPr>
+        <w:pStyle w:val="ListParagraph"/>
+      </w:pPr>
+    </w:p>
+    <w:p>
+      <w:r>
+        <w:t>Risk Assessment:</w:t>
       </w:r>
     </w:p>
     <w:sectPr>
@@ -562,6 +827,208 @@
 <file path=word/numbering.xml><?xml version="1.0" encoding="utf-8"?>
 <w:numbering xmlns:wpc="http://schemas.microsoft.com/office/word/2010/wordprocessingCanvas" xmlns:cx="http://schemas.microsoft.com/office/drawing/2014/chartex" xmlns:cx1="http://schemas.microsoft.com/office/drawing/2015/9/8/chartex" xmlns:cx2="http://schemas.microsoft.com/office/drawing/2015/10/21/chartex" xmlns:cx3="http://schemas.microsoft.com/office/drawing/2016/5/9/chartex" xmlns:cx4="http://schemas.microsoft.com/office/drawing/2016/5/10/chartex" xmlns:cx5="http://schemas.microsoft.com/office/drawing/2016/5/11/chartex" xmlns:cx6="http://schemas.microsoft.com/office/drawing/2016/5/12/chartex" xmlns:cx7="http://schemas.microsoft.com/office/drawing/2016/5/13/chartex" xmlns:cx8="http://schemas.microsoft.com/office/drawing/2016/5/14/chartex" xmlns:mc="http://schemas.openxmlformats.org/markup-compatibility/2006" xmlns:aink="http://schemas.microsoft.com/office/drawing/2016/ink" xmlns:am3d="http://schemas.microsoft.com/office/drawing/2017/model3d" xmlns:o="urn:schemas-microsoft-com:office:office" xmlns:oel="http://schemas.microsoft.com/office/2019/extlst" xmlns:r="http://schemas.openxmlformats.org/officeDocument/2006/relationships" xmlns:m="http://schemas.openxmlformats.org/officeDocument/2006/math" xmlns:v="urn:schemas-microsoft-com:vml" xmlns:wp14="http://schemas.microsoft.com/office/word/2010/wordprocessingDrawing" xmlns:wp="http://schemas.openxmlformats.org/drawingml/2006/wordprocessingDrawing" xmlns:w10="urn:schemas-microsoft-com:office:word" xmlns:w="http://schemas.openxmlformats.org/wordprocessingml/2006/main" xmlns:w14="http://schemas.microsoft.com/office/word/2010/wordml" xmlns:w15="http://schemas.microsoft.com/office/word/2012/wordml" xmlns:w16cex="http://schemas.microsoft.com/office/word/2018/wordml/cex" xmlns:w16cid="http://schemas.microsoft.com/office/word/2016/wordml/cid" xmlns:w16="http://schemas.microsoft.com/office/word/2018/wordml" xmlns:w16sdtdh="http://schemas.microsoft.com/office/word/2020/wordml/sdtdatahash" xmlns:w16se="http://schemas.microsoft.com/office/word/2015/wordml/symex" xmlns:wpg="http://schemas.microsoft.com/office/word/2010/wordprocessingGroup" xmlns:wpi="http://schemas.microsoft.com/office/word/2010/wordprocessingInk" xmlns:wne="http://schemas.microsoft.com/office/word/2006/wordml" xmlns:wps="http://schemas.microsoft.com/office/word/2010/wordprocessingShape" mc:Ignorable="w14 w15 w16se w16cid w16 w16cex w16sdtdh wp14">
   <w:abstractNum w:abstractNumId="0" w15:restartNumberingAfterBreak="0">
+    <w:nsid w:val="261234F8"/>
+    <w:multiLevelType w:val="hybridMultilevel"/>
+    <w:tmpl w:val="89C02BA4"/>
+    <w:lvl w:ilvl="0" w:tplc="14986888">
+      <w:start w:val="1"/>
+      <w:numFmt w:val="decimal"/>
+      <w:lvlText w:val="%1."/>
+      <w:lvlJc w:val="left"/>
+      <w:pPr>
+        <w:ind w:left="1080" w:hanging="360"/>
+      </w:pPr>
+      <w:rPr>
+        <w:rFonts w:hint="default"/>
+      </w:rPr>
+    </w:lvl>
+    <w:lvl w:ilvl="1" w:tplc="08090019" w:tentative="1">
+      <w:start w:val="1"/>
+      <w:numFmt w:val="lowerLetter"/>
+      <w:lvlText w:val="%2."/>
+      <w:lvlJc w:val="left"/>
+      <w:pPr>
+        <w:ind w:left="1800" w:hanging="360"/>
+      </w:pPr>
+    </w:lvl>
+    <w:lvl w:ilvl="2" w:tplc="0809001B" w:tentative="1">
+      <w:start w:val="1"/>
+      <w:numFmt w:val="lowerRoman"/>
+      <w:lvlText w:val="%3."/>
+      <w:lvlJc w:val="right"/>
+      <w:pPr>
+        <w:ind w:left="2520" w:hanging="180"/>
+      </w:pPr>
+    </w:lvl>
+    <w:lvl w:ilvl="3" w:tplc="0809000F" w:tentative="1">
+      <w:start w:val="1"/>
+      <w:numFmt w:val="decimal"/>
+      <w:lvlText w:val="%4."/>
+      <w:lvlJc w:val="left"/>
+      <w:pPr>
+        <w:ind w:left="3240" w:hanging="360"/>
+      </w:pPr>
+    </w:lvl>
+    <w:lvl w:ilvl="4" w:tplc="08090019" w:tentative="1">
+      <w:start w:val="1"/>
+      <w:numFmt w:val="lowerLetter"/>
+      <w:lvlText w:val="%5."/>
+      <w:lvlJc w:val="left"/>
+      <w:pPr>
+        <w:ind w:left="3960" w:hanging="360"/>
+      </w:pPr>
+    </w:lvl>
+    <w:lvl w:ilvl="5" w:tplc="0809001B" w:tentative="1">
+      <w:start w:val="1"/>
+      <w:numFmt w:val="lowerRoman"/>
+      <w:lvlText w:val="%6."/>
+      <w:lvlJc w:val="right"/>
+      <w:pPr>
+        <w:ind w:left="4680" w:hanging="180"/>
+      </w:pPr>
+    </w:lvl>
+    <w:lvl w:ilvl="6" w:tplc="0809000F" w:tentative="1">
+      <w:start w:val="1"/>
+      <w:numFmt w:val="decimal"/>
+      <w:lvlText w:val="%7."/>
+      <w:lvlJc w:val="left"/>
+      <w:pPr>
+        <w:ind w:left="5400" w:hanging="360"/>
+      </w:pPr>
+    </w:lvl>
+    <w:lvl w:ilvl="7" w:tplc="08090019" w:tentative="1">
+      <w:start w:val="1"/>
+      <w:numFmt w:val="lowerLetter"/>
+      <w:lvlText w:val="%8."/>
+      <w:lvlJc w:val="left"/>
+      <w:pPr>
+        <w:ind w:left="6120" w:hanging="360"/>
+      </w:pPr>
+    </w:lvl>
+    <w:lvl w:ilvl="8" w:tplc="0809001B" w:tentative="1">
+      <w:start w:val="1"/>
+      <w:numFmt w:val="lowerRoman"/>
+      <w:lvlText w:val="%9."/>
+      <w:lvlJc w:val="right"/>
+      <w:pPr>
+        <w:ind w:left="6840" w:hanging="180"/>
+      </w:pPr>
+    </w:lvl>
+  </w:abstractNum>
+  <w:abstractNum w:abstractNumId="1" w15:restartNumberingAfterBreak="0">
+    <w:nsid w:val="3B6F3F2C"/>
+    <w:multiLevelType w:val="hybridMultilevel"/>
+    <w:tmpl w:val="96EEB286"/>
+    <w:lvl w:ilvl="0" w:tplc="08090001">
+      <w:start w:val="1"/>
+      <w:numFmt w:val="bullet"/>
+      <w:lvlText w:val=""/>
+      <w:lvlJc w:val="left"/>
+      <w:pPr>
+        <w:ind w:left="720" w:hanging="360"/>
+      </w:pPr>
+      <w:rPr>
+        <w:rFonts w:ascii="Symbol" w:hAnsi="Symbol" w:hint="default"/>
+      </w:rPr>
+    </w:lvl>
+    <w:lvl w:ilvl="1" w:tplc="08090003" w:tentative="1">
+      <w:start w:val="1"/>
+      <w:numFmt w:val="bullet"/>
+      <w:lvlText w:val="o"/>
+      <w:lvlJc w:val="left"/>
+      <w:pPr>
+        <w:ind w:left="1440" w:hanging="360"/>
+      </w:pPr>
+      <w:rPr>
+        <w:rFonts w:ascii="Courier New" w:hAnsi="Courier New" w:cs="Courier New" w:hint="default"/>
+      </w:rPr>
+    </w:lvl>
+    <w:lvl w:ilvl="2" w:tplc="08090005" w:tentative="1">
+      <w:start w:val="1"/>
+      <w:numFmt w:val="bullet"/>
+      <w:lvlText w:val=""/>
+      <w:lvlJc w:val="left"/>
+      <w:pPr>
+        <w:ind w:left="2160" w:hanging="360"/>
+      </w:pPr>
+      <w:rPr>
+        <w:rFonts w:ascii="Wingdings" w:hAnsi="Wingdings" w:hint="default"/>
+      </w:rPr>
+    </w:lvl>
+    <w:lvl w:ilvl="3" w:tplc="08090001" w:tentative="1">
+      <w:start w:val="1"/>
+      <w:numFmt w:val="bullet"/>
+      <w:lvlText w:val=""/>
+      <w:lvlJc w:val="left"/>
+      <w:pPr>
+        <w:ind w:left="2880" w:hanging="360"/>
+      </w:pPr>
+      <w:rPr>
+        <w:rFonts w:ascii="Symbol" w:hAnsi="Symbol" w:hint="default"/>
+      </w:rPr>
+    </w:lvl>
+    <w:lvl w:ilvl="4" w:tplc="08090003" w:tentative="1">
+      <w:start w:val="1"/>
+      <w:numFmt w:val="bullet"/>
+      <w:lvlText w:val="o"/>
+      <w:lvlJc w:val="left"/>
+      <w:pPr>
+        <w:ind w:left="3600" w:hanging="360"/>
+      </w:pPr>
+      <w:rPr>
+        <w:rFonts w:ascii="Courier New" w:hAnsi="Courier New" w:cs="Courier New" w:hint="default"/>
+      </w:rPr>
+    </w:lvl>
+    <w:lvl w:ilvl="5" w:tplc="08090005" w:tentative="1">
+      <w:start w:val="1"/>
+      <w:numFmt w:val="bullet"/>
+      <w:lvlText w:val=""/>
+      <w:lvlJc w:val="left"/>
+      <w:pPr>
+        <w:ind w:left="4320" w:hanging="360"/>
+      </w:pPr>
+      <w:rPr>
+        <w:rFonts w:ascii="Wingdings" w:hAnsi="Wingdings" w:hint="default"/>
+      </w:rPr>
+    </w:lvl>
+    <w:lvl w:ilvl="6" w:tplc="08090001" w:tentative="1">
+      <w:start w:val="1"/>
+      <w:numFmt w:val="bullet"/>
+      <w:lvlText w:val=""/>
+      <w:lvlJc w:val="left"/>
+      <w:pPr>
+        <w:ind w:left="5040" w:hanging="360"/>
+      </w:pPr>
+      <w:rPr>
+        <w:rFonts w:ascii="Symbol" w:hAnsi="Symbol" w:hint="default"/>
+      </w:rPr>
+    </w:lvl>
+    <w:lvl w:ilvl="7" w:tplc="08090003" w:tentative="1">
+      <w:start w:val="1"/>
+      <w:numFmt w:val="bullet"/>
+      <w:lvlText w:val="o"/>
+      <w:lvlJc w:val="left"/>
+      <w:pPr>
+        <w:ind w:left="5760" w:hanging="360"/>
+      </w:pPr>
+      <w:rPr>
+        <w:rFonts w:ascii="Courier New" w:hAnsi="Courier New" w:cs="Courier New" w:hint="default"/>
+      </w:rPr>
+    </w:lvl>
+    <w:lvl w:ilvl="8" w:tplc="08090005" w:tentative="1">
+      <w:start w:val="1"/>
+      <w:numFmt w:val="bullet"/>
+      <w:lvlText w:val=""/>
+      <w:lvlJc w:val="left"/>
+      <w:pPr>
+        <w:ind w:left="6480" w:hanging="360"/>
+      </w:pPr>
+      <w:rPr>
+        <w:rFonts w:ascii="Wingdings" w:hAnsi="Wingdings" w:hint="default"/>
+      </w:rPr>
+    </w:lvl>
+  </w:abstractNum>
+  <w:abstractNum w:abstractNumId="2" w15:restartNumberingAfterBreak="0">
     <w:nsid w:val="4E1E253D"/>
     <w:multiLevelType w:val="hybridMultilevel"/>
     <w:tmpl w:val="2D1E4A5C"/>
@@ -673,8 +1140,594 @@
       </w:rPr>
     </w:lvl>
   </w:abstractNum>
+  <w:abstractNum w:abstractNumId="3" w15:restartNumberingAfterBreak="0">
+    <w:nsid w:val="53472294"/>
+    <w:multiLevelType w:val="hybridMultilevel"/>
+    <w:tmpl w:val="9DD228D6"/>
+    <w:lvl w:ilvl="0" w:tplc="08090001">
+      <w:start w:val="1"/>
+      <w:numFmt w:val="bullet"/>
+      <w:lvlText w:val=""/>
+      <w:lvlJc w:val="left"/>
+      <w:pPr>
+        <w:ind w:left="720" w:hanging="360"/>
+      </w:pPr>
+      <w:rPr>
+        <w:rFonts w:ascii="Symbol" w:hAnsi="Symbol" w:hint="default"/>
+      </w:rPr>
+    </w:lvl>
+    <w:lvl w:ilvl="1" w:tplc="08090003" w:tentative="1">
+      <w:start w:val="1"/>
+      <w:numFmt w:val="bullet"/>
+      <w:lvlText w:val="o"/>
+      <w:lvlJc w:val="left"/>
+      <w:pPr>
+        <w:ind w:left="1440" w:hanging="360"/>
+      </w:pPr>
+      <w:rPr>
+        <w:rFonts w:ascii="Courier New" w:hAnsi="Courier New" w:cs="Courier New" w:hint="default"/>
+      </w:rPr>
+    </w:lvl>
+    <w:lvl w:ilvl="2" w:tplc="08090005" w:tentative="1">
+      <w:start w:val="1"/>
+      <w:numFmt w:val="bullet"/>
+      <w:lvlText w:val=""/>
+      <w:lvlJc w:val="left"/>
+      <w:pPr>
+        <w:ind w:left="2160" w:hanging="360"/>
+      </w:pPr>
+      <w:rPr>
+        <w:rFonts w:ascii="Wingdings" w:hAnsi="Wingdings" w:hint="default"/>
+      </w:rPr>
+    </w:lvl>
+    <w:lvl w:ilvl="3" w:tplc="08090001" w:tentative="1">
+      <w:start w:val="1"/>
+      <w:numFmt w:val="bullet"/>
+      <w:lvlText w:val=""/>
+      <w:lvlJc w:val="left"/>
+      <w:pPr>
+        <w:ind w:left="2880" w:hanging="360"/>
+      </w:pPr>
+      <w:rPr>
+        <w:rFonts w:ascii="Symbol" w:hAnsi="Symbol" w:hint="default"/>
+      </w:rPr>
+    </w:lvl>
+    <w:lvl w:ilvl="4" w:tplc="08090003" w:tentative="1">
+      <w:start w:val="1"/>
+      <w:numFmt w:val="bullet"/>
+      <w:lvlText w:val="o"/>
+      <w:lvlJc w:val="left"/>
+      <w:pPr>
+        <w:ind w:left="3600" w:hanging="360"/>
+      </w:pPr>
+      <w:rPr>
+        <w:rFonts w:ascii="Courier New" w:hAnsi="Courier New" w:cs="Courier New" w:hint="default"/>
+      </w:rPr>
+    </w:lvl>
+    <w:lvl w:ilvl="5" w:tplc="08090005" w:tentative="1">
+      <w:start w:val="1"/>
+      <w:numFmt w:val="bullet"/>
+      <w:lvlText w:val=""/>
+      <w:lvlJc w:val="left"/>
+      <w:pPr>
+        <w:ind w:left="4320" w:hanging="360"/>
+      </w:pPr>
+      <w:rPr>
+        <w:rFonts w:ascii="Wingdings" w:hAnsi="Wingdings" w:hint="default"/>
+      </w:rPr>
+    </w:lvl>
+    <w:lvl w:ilvl="6" w:tplc="08090001" w:tentative="1">
+      <w:start w:val="1"/>
+      <w:numFmt w:val="bullet"/>
+      <w:lvlText w:val=""/>
+      <w:lvlJc w:val="left"/>
+      <w:pPr>
+        <w:ind w:left="5040" w:hanging="360"/>
+      </w:pPr>
+      <w:rPr>
+        <w:rFonts w:ascii="Symbol" w:hAnsi="Symbol" w:hint="default"/>
+      </w:rPr>
+    </w:lvl>
+    <w:lvl w:ilvl="7" w:tplc="08090003" w:tentative="1">
+      <w:start w:val="1"/>
+      <w:numFmt w:val="bullet"/>
+      <w:lvlText w:val="o"/>
+      <w:lvlJc w:val="left"/>
+      <w:pPr>
+        <w:ind w:left="5760" w:hanging="360"/>
+      </w:pPr>
+      <w:rPr>
+        <w:rFonts w:ascii="Courier New" w:hAnsi="Courier New" w:cs="Courier New" w:hint="default"/>
+      </w:rPr>
+    </w:lvl>
+    <w:lvl w:ilvl="8" w:tplc="08090005" w:tentative="1">
+      <w:start w:val="1"/>
+      <w:numFmt w:val="bullet"/>
+      <w:lvlText w:val=""/>
+      <w:lvlJc w:val="left"/>
+      <w:pPr>
+        <w:ind w:left="6480" w:hanging="360"/>
+      </w:pPr>
+      <w:rPr>
+        <w:rFonts w:ascii="Wingdings" w:hAnsi="Wingdings" w:hint="default"/>
+      </w:rPr>
+    </w:lvl>
+  </w:abstractNum>
+  <w:abstractNum w:abstractNumId="4" w15:restartNumberingAfterBreak="0">
+    <w:nsid w:val="569D1297"/>
+    <w:multiLevelType w:val="hybridMultilevel"/>
+    <w:tmpl w:val="D38C3FF6"/>
+    <w:lvl w:ilvl="0" w:tplc="08090001">
+      <w:start w:val="1"/>
+      <w:numFmt w:val="bullet"/>
+      <w:lvlText w:val=""/>
+      <w:lvlJc w:val="left"/>
+      <w:pPr>
+        <w:ind w:left="720" w:hanging="360"/>
+      </w:pPr>
+      <w:rPr>
+        <w:rFonts w:ascii="Symbol" w:hAnsi="Symbol" w:hint="default"/>
+      </w:rPr>
+    </w:lvl>
+    <w:lvl w:ilvl="1" w:tplc="08090003" w:tentative="1">
+      <w:start w:val="1"/>
+      <w:numFmt w:val="bullet"/>
+      <w:lvlText w:val="o"/>
+      <w:lvlJc w:val="left"/>
+      <w:pPr>
+        <w:ind w:left="1440" w:hanging="360"/>
+      </w:pPr>
+      <w:rPr>
+        <w:rFonts w:ascii="Courier New" w:hAnsi="Courier New" w:cs="Courier New" w:hint="default"/>
+      </w:rPr>
+    </w:lvl>
+    <w:lvl w:ilvl="2" w:tplc="08090005" w:tentative="1">
+      <w:start w:val="1"/>
+      <w:numFmt w:val="bullet"/>
+      <w:lvlText w:val=""/>
+      <w:lvlJc w:val="left"/>
+      <w:pPr>
+        <w:ind w:left="2160" w:hanging="360"/>
+      </w:pPr>
+      <w:rPr>
+        <w:rFonts w:ascii="Wingdings" w:hAnsi="Wingdings" w:hint="default"/>
+      </w:rPr>
+    </w:lvl>
+    <w:lvl w:ilvl="3" w:tplc="08090001" w:tentative="1">
+      <w:start w:val="1"/>
+      <w:numFmt w:val="bullet"/>
+      <w:lvlText w:val=""/>
+      <w:lvlJc w:val="left"/>
+      <w:pPr>
+        <w:ind w:left="2880" w:hanging="360"/>
+      </w:pPr>
+      <w:rPr>
+        <w:rFonts w:ascii="Symbol" w:hAnsi="Symbol" w:hint="default"/>
+      </w:rPr>
+    </w:lvl>
+    <w:lvl w:ilvl="4" w:tplc="08090003" w:tentative="1">
+      <w:start w:val="1"/>
+      <w:numFmt w:val="bullet"/>
+      <w:lvlText w:val="o"/>
+      <w:lvlJc w:val="left"/>
+      <w:pPr>
+        <w:ind w:left="3600" w:hanging="360"/>
+      </w:pPr>
+      <w:rPr>
+        <w:rFonts w:ascii="Courier New" w:hAnsi="Courier New" w:cs="Courier New" w:hint="default"/>
+      </w:rPr>
+    </w:lvl>
+    <w:lvl w:ilvl="5" w:tplc="08090005" w:tentative="1">
+      <w:start w:val="1"/>
+      <w:numFmt w:val="bullet"/>
+      <w:lvlText w:val=""/>
+      <w:lvlJc w:val="left"/>
+      <w:pPr>
+        <w:ind w:left="4320" w:hanging="360"/>
+      </w:pPr>
+      <w:rPr>
+        <w:rFonts w:ascii="Wingdings" w:hAnsi="Wingdings" w:hint="default"/>
+      </w:rPr>
+    </w:lvl>
+    <w:lvl w:ilvl="6" w:tplc="08090001" w:tentative="1">
+      <w:start w:val="1"/>
+      <w:numFmt w:val="bullet"/>
+      <w:lvlText w:val=""/>
+      <w:lvlJc w:val="left"/>
+      <w:pPr>
+        <w:ind w:left="5040" w:hanging="360"/>
+      </w:pPr>
+      <w:rPr>
+        <w:rFonts w:ascii="Symbol" w:hAnsi="Symbol" w:hint="default"/>
+      </w:rPr>
+    </w:lvl>
+    <w:lvl w:ilvl="7" w:tplc="08090003" w:tentative="1">
+      <w:start w:val="1"/>
+      <w:numFmt w:val="bullet"/>
+      <w:lvlText w:val="o"/>
+      <w:lvlJc w:val="left"/>
+      <w:pPr>
+        <w:ind w:left="5760" w:hanging="360"/>
+      </w:pPr>
+      <w:rPr>
+        <w:rFonts w:ascii="Courier New" w:hAnsi="Courier New" w:cs="Courier New" w:hint="default"/>
+      </w:rPr>
+    </w:lvl>
+    <w:lvl w:ilvl="8" w:tplc="08090005" w:tentative="1">
+      <w:start w:val="1"/>
+      <w:numFmt w:val="bullet"/>
+      <w:lvlText w:val=""/>
+      <w:lvlJc w:val="left"/>
+      <w:pPr>
+        <w:ind w:left="6480" w:hanging="360"/>
+      </w:pPr>
+      <w:rPr>
+        <w:rFonts w:ascii="Wingdings" w:hAnsi="Wingdings" w:hint="default"/>
+      </w:rPr>
+    </w:lvl>
+  </w:abstractNum>
+  <w:abstractNum w:abstractNumId="5" w15:restartNumberingAfterBreak="0">
+    <w:nsid w:val="5DFA1749"/>
+    <w:multiLevelType w:val="hybridMultilevel"/>
+    <w:tmpl w:val="119A99E4"/>
+    <w:lvl w:ilvl="0" w:tplc="08090001">
+      <w:start w:val="1"/>
+      <w:numFmt w:val="bullet"/>
+      <w:lvlText w:val=""/>
+      <w:lvlJc w:val="left"/>
+      <w:pPr>
+        <w:ind w:left="720" w:hanging="360"/>
+      </w:pPr>
+      <w:rPr>
+        <w:rFonts w:ascii="Symbol" w:hAnsi="Symbol" w:hint="default"/>
+      </w:rPr>
+    </w:lvl>
+    <w:lvl w:ilvl="1" w:tplc="08090003" w:tentative="1">
+      <w:start w:val="1"/>
+      <w:numFmt w:val="bullet"/>
+      <w:lvlText w:val="o"/>
+      <w:lvlJc w:val="left"/>
+      <w:pPr>
+        <w:ind w:left="1440" w:hanging="360"/>
+      </w:pPr>
+      <w:rPr>
+        <w:rFonts w:ascii="Courier New" w:hAnsi="Courier New" w:cs="Courier New" w:hint="default"/>
+      </w:rPr>
+    </w:lvl>
+    <w:lvl w:ilvl="2" w:tplc="08090005" w:tentative="1">
+      <w:start w:val="1"/>
+      <w:numFmt w:val="bullet"/>
+      <w:lvlText w:val=""/>
+      <w:lvlJc w:val="left"/>
+      <w:pPr>
+        <w:ind w:left="2160" w:hanging="360"/>
+      </w:pPr>
+      <w:rPr>
+        <w:rFonts w:ascii="Wingdings" w:hAnsi="Wingdings" w:hint="default"/>
+      </w:rPr>
+    </w:lvl>
+    <w:lvl w:ilvl="3" w:tplc="08090001" w:tentative="1">
+      <w:start w:val="1"/>
+      <w:numFmt w:val="bullet"/>
+      <w:lvlText w:val=""/>
+      <w:lvlJc w:val="left"/>
+      <w:pPr>
+        <w:ind w:left="2880" w:hanging="360"/>
+      </w:pPr>
+      <w:rPr>
+        <w:rFonts w:ascii="Symbol" w:hAnsi="Symbol" w:hint="default"/>
+      </w:rPr>
+    </w:lvl>
+    <w:lvl w:ilvl="4" w:tplc="08090003" w:tentative="1">
+      <w:start w:val="1"/>
+      <w:numFmt w:val="bullet"/>
+      <w:lvlText w:val="o"/>
+      <w:lvlJc w:val="left"/>
+      <w:pPr>
+        <w:ind w:left="3600" w:hanging="360"/>
+      </w:pPr>
+      <w:rPr>
+        <w:rFonts w:ascii="Courier New" w:hAnsi="Courier New" w:cs="Courier New" w:hint="default"/>
+      </w:rPr>
+    </w:lvl>
+    <w:lvl w:ilvl="5" w:tplc="08090005" w:tentative="1">
+      <w:start w:val="1"/>
+      <w:numFmt w:val="bullet"/>
+      <w:lvlText w:val=""/>
+      <w:lvlJc w:val="left"/>
+      <w:pPr>
+        <w:ind w:left="4320" w:hanging="360"/>
+      </w:pPr>
+      <w:rPr>
+        <w:rFonts w:ascii="Wingdings" w:hAnsi="Wingdings" w:hint="default"/>
+      </w:rPr>
+    </w:lvl>
+    <w:lvl w:ilvl="6" w:tplc="08090001" w:tentative="1">
+      <w:start w:val="1"/>
+      <w:numFmt w:val="bullet"/>
+      <w:lvlText w:val=""/>
+      <w:lvlJc w:val="left"/>
+      <w:pPr>
+        <w:ind w:left="5040" w:hanging="360"/>
+      </w:pPr>
+      <w:rPr>
+        <w:rFonts w:ascii="Symbol" w:hAnsi="Symbol" w:hint="default"/>
+      </w:rPr>
+    </w:lvl>
+    <w:lvl w:ilvl="7" w:tplc="08090003" w:tentative="1">
+      <w:start w:val="1"/>
+      <w:numFmt w:val="bullet"/>
+      <w:lvlText w:val="o"/>
+      <w:lvlJc w:val="left"/>
+      <w:pPr>
+        <w:ind w:left="5760" w:hanging="360"/>
+      </w:pPr>
+      <w:rPr>
+        <w:rFonts w:ascii="Courier New" w:hAnsi="Courier New" w:cs="Courier New" w:hint="default"/>
+      </w:rPr>
+    </w:lvl>
+    <w:lvl w:ilvl="8" w:tplc="08090005" w:tentative="1">
+      <w:start w:val="1"/>
+      <w:numFmt w:val="bullet"/>
+      <w:lvlText w:val=""/>
+      <w:lvlJc w:val="left"/>
+      <w:pPr>
+        <w:ind w:left="6480" w:hanging="360"/>
+      </w:pPr>
+      <w:rPr>
+        <w:rFonts w:ascii="Wingdings" w:hAnsi="Wingdings" w:hint="default"/>
+      </w:rPr>
+    </w:lvl>
+  </w:abstractNum>
+  <w:abstractNum w:abstractNumId="6" w15:restartNumberingAfterBreak="0">
+    <w:nsid w:val="5E4B224D"/>
+    <w:multiLevelType w:val="hybridMultilevel"/>
+    <w:tmpl w:val="43F46DA2"/>
+    <w:lvl w:ilvl="0" w:tplc="08090001">
+      <w:start w:val="1"/>
+      <w:numFmt w:val="bullet"/>
+      <w:lvlText w:val=""/>
+      <w:lvlJc w:val="left"/>
+      <w:pPr>
+        <w:ind w:left="720" w:hanging="360"/>
+      </w:pPr>
+      <w:rPr>
+        <w:rFonts w:ascii="Symbol" w:hAnsi="Symbol" w:hint="default"/>
+      </w:rPr>
+    </w:lvl>
+    <w:lvl w:ilvl="1" w:tplc="08090003" w:tentative="1">
+      <w:start w:val="1"/>
+      <w:numFmt w:val="bullet"/>
+      <w:lvlText w:val="o"/>
+      <w:lvlJc w:val="left"/>
+      <w:pPr>
+        <w:ind w:left="1440" w:hanging="360"/>
+      </w:pPr>
+      <w:rPr>
+        <w:rFonts w:ascii="Courier New" w:hAnsi="Courier New" w:cs="Courier New" w:hint="default"/>
+      </w:rPr>
+    </w:lvl>
+    <w:lvl w:ilvl="2" w:tplc="08090005" w:tentative="1">
+      <w:start w:val="1"/>
+      <w:numFmt w:val="bullet"/>
+      <w:lvlText w:val=""/>
+      <w:lvlJc w:val="left"/>
+      <w:pPr>
+        <w:ind w:left="2160" w:hanging="360"/>
+      </w:pPr>
+      <w:rPr>
+        <w:rFonts w:ascii="Wingdings" w:hAnsi="Wingdings" w:hint="default"/>
+      </w:rPr>
+    </w:lvl>
+    <w:lvl w:ilvl="3" w:tplc="08090001" w:tentative="1">
+      <w:start w:val="1"/>
+      <w:numFmt w:val="bullet"/>
+      <w:lvlText w:val=""/>
+      <w:lvlJc w:val="left"/>
+      <w:pPr>
+        <w:ind w:left="2880" w:hanging="360"/>
+      </w:pPr>
+      <w:rPr>
+        <w:rFonts w:ascii="Symbol" w:hAnsi="Symbol" w:hint="default"/>
+      </w:rPr>
+    </w:lvl>
+    <w:lvl w:ilvl="4" w:tplc="08090003" w:tentative="1">
+      <w:start w:val="1"/>
+      <w:numFmt w:val="bullet"/>
+      <w:lvlText w:val="o"/>
+      <w:lvlJc w:val="left"/>
+      <w:pPr>
+        <w:ind w:left="3600" w:hanging="360"/>
+      </w:pPr>
+      <w:rPr>
+        <w:rFonts w:ascii="Courier New" w:hAnsi="Courier New" w:cs="Courier New" w:hint="default"/>
+      </w:rPr>
+    </w:lvl>
+    <w:lvl w:ilvl="5" w:tplc="08090005" w:tentative="1">
+      <w:start w:val="1"/>
+      <w:numFmt w:val="bullet"/>
+      <w:lvlText w:val=""/>
+      <w:lvlJc w:val="left"/>
+      <w:pPr>
+        <w:ind w:left="4320" w:hanging="360"/>
+      </w:pPr>
+      <w:rPr>
+        <w:rFonts w:ascii="Wingdings" w:hAnsi="Wingdings" w:hint="default"/>
+      </w:rPr>
+    </w:lvl>
+    <w:lvl w:ilvl="6" w:tplc="08090001" w:tentative="1">
+      <w:start w:val="1"/>
+      <w:numFmt w:val="bullet"/>
+      <w:lvlText w:val=""/>
+      <w:lvlJc w:val="left"/>
+      <w:pPr>
+        <w:ind w:left="5040" w:hanging="360"/>
+      </w:pPr>
+      <w:rPr>
+        <w:rFonts w:ascii="Symbol" w:hAnsi="Symbol" w:hint="default"/>
+      </w:rPr>
+    </w:lvl>
+    <w:lvl w:ilvl="7" w:tplc="08090003" w:tentative="1">
+      <w:start w:val="1"/>
+      <w:numFmt w:val="bullet"/>
+      <w:lvlText w:val="o"/>
+      <w:lvlJc w:val="left"/>
+      <w:pPr>
+        <w:ind w:left="5760" w:hanging="360"/>
+      </w:pPr>
+      <w:rPr>
+        <w:rFonts w:ascii="Courier New" w:hAnsi="Courier New" w:cs="Courier New" w:hint="default"/>
+      </w:rPr>
+    </w:lvl>
+    <w:lvl w:ilvl="8" w:tplc="08090005" w:tentative="1">
+      <w:start w:val="1"/>
+      <w:numFmt w:val="bullet"/>
+      <w:lvlText w:val=""/>
+      <w:lvlJc w:val="left"/>
+      <w:pPr>
+        <w:ind w:left="6480" w:hanging="360"/>
+      </w:pPr>
+      <w:rPr>
+        <w:rFonts w:ascii="Wingdings" w:hAnsi="Wingdings" w:hint="default"/>
+      </w:rPr>
+    </w:lvl>
+  </w:abstractNum>
+  <w:abstractNum w:abstractNumId="7" w15:restartNumberingAfterBreak="0">
+    <w:nsid w:val="71E40BA4"/>
+    <w:multiLevelType w:val="hybridMultilevel"/>
+    <w:tmpl w:val="A6D6109C"/>
+    <w:lvl w:ilvl="0" w:tplc="08090001">
+      <w:start w:val="1"/>
+      <w:numFmt w:val="bullet"/>
+      <w:lvlText w:val=""/>
+      <w:lvlJc w:val="left"/>
+      <w:pPr>
+        <w:ind w:left="720" w:hanging="360"/>
+      </w:pPr>
+      <w:rPr>
+        <w:rFonts w:ascii="Symbol" w:hAnsi="Symbol" w:hint="default"/>
+      </w:rPr>
+    </w:lvl>
+    <w:lvl w:ilvl="1" w:tplc="08090003" w:tentative="1">
+      <w:start w:val="1"/>
+      <w:numFmt w:val="bullet"/>
+      <w:lvlText w:val="o"/>
+      <w:lvlJc w:val="left"/>
+      <w:pPr>
+        <w:ind w:left="1440" w:hanging="360"/>
+      </w:pPr>
+      <w:rPr>
+        <w:rFonts w:ascii="Courier New" w:hAnsi="Courier New" w:cs="Courier New" w:hint="default"/>
+      </w:rPr>
+    </w:lvl>
+    <w:lvl w:ilvl="2" w:tplc="08090005" w:tentative="1">
+      <w:start w:val="1"/>
+      <w:numFmt w:val="bullet"/>
+      <w:lvlText w:val=""/>
+      <w:lvlJc w:val="left"/>
+      <w:pPr>
+        <w:ind w:left="2160" w:hanging="360"/>
+      </w:pPr>
+      <w:rPr>
+        <w:rFonts w:ascii="Wingdings" w:hAnsi="Wingdings" w:hint="default"/>
+      </w:rPr>
+    </w:lvl>
+    <w:lvl w:ilvl="3" w:tplc="08090001" w:tentative="1">
+      <w:start w:val="1"/>
+      <w:numFmt w:val="bullet"/>
+      <w:lvlText w:val=""/>
+      <w:lvlJc w:val="left"/>
+      <w:pPr>
+        <w:ind w:left="2880" w:hanging="360"/>
+      </w:pPr>
+      <w:rPr>
+        <w:rFonts w:ascii="Symbol" w:hAnsi="Symbol" w:hint="default"/>
+      </w:rPr>
+    </w:lvl>
+    <w:lvl w:ilvl="4" w:tplc="08090003" w:tentative="1">
+      <w:start w:val="1"/>
+      <w:numFmt w:val="bullet"/>
+      <w:lvlText w:val="o"/>
+      <w:lvlJc w:val="left"/>
+      <w:pPr>
+        <w:ind w:left="3600" w:hanging="360"/>
+      </w:pPr>
+      <w:rPr>
+        <w:rFonts w:ascii="Courier New" w:hAnsi="Courier New" w:cs="Courier New" w:hint="default"/>
+      </w:rPr>
+    </w:lvl>
+    <w:lvl w:ilvl="5" w:tplc="08090005" w:tentative="1">
+      <w:start w:val="1"/>
+      <w:numFmt w:val="bullet"/>
+      <w:lvlText w:val=""/>
+      <w:lvlJc w:val="left"/>
+      <w:pPr>
+        <w:ind w:left="4320" w:hanging="360"/>
+      </w:pPr>
+      <w:rPr>
+        <w:rFonts w:ascii="Wingdings" w:hAnsi="Wingdings" w:hint="default"/>
+      </w:rPr>
+    </w:lvl>
+    <w:lvl w:ilvl="6" w:tplc="08090001" w:tentative="1">
+      <w:start w:val="1"/>
+      <w:numFmt w:val="bullet"/>
+      <w:lvlText w:val=""/>
+      <w:lvlJc w:val="left"/>
+      <w:pPr>
+        <w:ind w:left="5040" w:hanging="360"/>
+      </w:pPr>
+      <w:rPr>
+        <w:rFonts w:ascii="Symbol" w:hAnsi="Symbol" w:hint="default"/>
+      </w:rPr>
+    </w:lvl>
+    <w:lvl w:ilvl="7" w:tplc="08090003" w:tentative="1">
+      <w:start w:val="1"/>
+      <w:numFmt w:val="bullet"/>
+      <w:lvlText w:val="o"/>
+      <w:lvlJc w:val="left"/>
+      <w:pPr>
+        <w:ind w:left="5760" w:hanging="360"/>
+      </w:pPr>
+      <w:rPr>
+        <w:rFonts w:ascii="Courier New" w:hAnsi="Courier New" w:cs="Courier New" w:hint="default"/>
+      </w:rPr>
+    </w:lvl>
+    <w:lvl w:ilvl="8" w:tplc="08090005" w:tentative="1">
+      <w:start w:val="1"/>
+      <w:numFmt w:val="bullet"/>
+      <w:lvlText w:val=""/>
+      <w:lvlJc w:val="left"/>
+      <w:pPr>
+        <w:ind w:left="6480" w:hanging="360"/>
+      </w:pPr>
+      <w:rPr>
+        <w:rFonts w:ascii="Wingdings" w:hAnsi="Wingdings" w:hint="default"/>
+      </w:rPr>
+    </w:lvl>
+  </w:abstractNum>
   <w:num w:numId="1" w16cid:durableId="1678578818">
+    <w:abstractNumId w:val="2"/>
+  </w:num>
+  <w:num w:numId="2" w16cid:durableId="1824269466">
+    <w:abstractNumId w:val="7"/>
+  </w:num>
+  <w:num w:numId="3" w16cid:durableId="991058751">
+    <w:abstractNumId w:val="4"/>
+  </w:num>
+  <w:num w:numId="4" w16cid:durableId="17127001">
+    <w:abstractNumId w:val="5"/>
+  </w:num>
+  <w:num w:numId="5" w16cid:durableId="1811702175">
+    <w:abstractNumId w:val="3"/>
+  </w:num>
+  <w:num w:numId="6" w16cid:durableId="132987288">
+    <w:abstractNumId w:val="1"/>
+  </w:num>
+  <w:num w:numId="7" w16cid:durableId="1431972065">
     <w:abstractNumId w:val="0"/>
+  </w:num>
+  <w:num w:numId="8" w16cid:durableId="1398286707">
+    <w:abstractNumId w:val="6"/>
   </w:num>
 </w:numbering>
 </file>
@@ -1162,6 +2215,29 @@
       <w:contextualSpacing/>
     </w:pPr>
   </w:style>
+  <w:style w:type="character" w:styleId="Hyperlink">
+    <w:name w:val="Hyperlink"/>
+    <w:basedOn w:val="DefaultParagraphFont"/>
+    <w:uiPriority w:val="99"/>
+    <w:unhideWhenUsed/>
+    <w:rsid w:val="00A8610D"/>
+    <w:rPr>
+      <w:color w:val="0563C1" w:themeColor="hyperlink"/>
+      <w:u w:val="single"/>
+    </w:rPr>
+  </w:style>
+  <w:style w:type="character" w:styleId="UnresolvedMention">
+    <w:name w:val="Unresolved Mention"/>
+    <w:basedOn w:val="DefaultParagraphFont"/>
+    <w:uiPriority w:val="99"/>
+    <w:semiHidden/>
+    <w:unhideWhenUsed/>
+    <w:rsid w:val="00A8610D"/>
+    <w:rPr>
+      <w:color w:val="605E5C"/>
+      <w:shd w:val="clear" w:color="auto" w:fill="E1DFDD"/>
+    </w:rPr>
+  </w:style>
 </w:styles>
 </file>
 

</xml_diff>